<commit_message>
Updated the read me and the docs file.
</commit_message>
<xml_diff>
--- a/תיעוד.docx
+++ b/תיעוד.docx
@@ -186,7 +186,27 @@
           <w:szCs w:val="24"/>
           <w:rtl/>
         </w:rPr>
-        <w:t>קורא את התקייה עם קבצי ה</w:t>
+        <w:t xml:space="preserve">קורא את </w:t>
+      </w:r>
+      <w:proofErr w:type="spellStart"/>
+      <w:r>
+        <w:rPr>
+          <w:rFonts w:asciiTheme="minorBidi" w:hAnsiTheme="minorBidi"/>
+          <w:sz w:val="24"/>
+          <w:szCs w:val="24"/>
+          <w:rtl/>
+        </w:rPr>
+        <w:t>התקייה</w:t>
+      </w:r>
+      <w:proofErr w:type="spellEnd"/>
+      <w:r>
+        <w:rPr>
+          <w:rFonts w:asciiTheme="minorBidi" w:hAnsiTheme="minorBidi"/>
+          <w:sz w:val="24"/>
+          <w:szCs w:val="24"/>
+          <w:rtl/>
+        </w:rPr>
+        <w:t xml:space="preserve"> עם קבצי ה</w:t>
       </w:r>
       <w:r>
         <w:rPr>
@@ -224,6 +244,7 @@
         </w:rPr>
         <w:t xml:space="preserve"> </w:t>
       </w:r>
+      <w:proofErr w:type="spellStart"/>
       <w:r>
         <w:rPr>
           <w:rFonts w:asciiTheme="minorBidi" w:hAnsiTheme="minorBidi" w:hint="cs"/>
@@ -231,7 +252,17 @@
           <w:szCs w:val="24"/>
           <w:rtl/>
         </w:rPr>
-        <w:t xml:space="preserve">וממצאת רק את העמודות הנחוצות לנו ע"פ הגדרת המטלה </w:t>
+        <w:t>וממצאת</w:t>
+      </w:r>
+      <w:proofErr w:type="spellEnd"/>
+      <w:r>
+        <w:rPr>
+          <w:rFonts w:asciiTheme="minorBidi" w:hAnsiTheme="minorBidi" w:hint="cs"/>
+          <w:sz w:val="24"/>
+          <w:szCs w:val="24"/>
+          <w:rtl/>
+        </w:rPr>
+        <w:t xml:space="preserve"> רק את העמודות הנחוצות לנו ע"פ הגדרת המטלה </w:t>
       </w:r>
       <w:r>
         <w:rPr>
@@ -481,7 +512,23 @@
           <w:rFonts w:hint="cs"/>
           <w:rtl/>
         </w:rPr>
-        <w:t xml:space="preserve"> ומיצאת אותו לקובץ </w:t>
+        <w:t xml:space="preserve"> </w:t>
+      </w:r>
+      <w:proofErr w:type="spellStart"/>
+      <w:r>
+        <w:rPr>
+          <w:rFonts w:hint="cs"/>
+          <w:rtl/>
+        </w:rPr>
+        <w:t>ומיצאת</w:t>
+      </w:r>
+      <w:proofErr w:type="spellEnd"/>
+      <w:r>
+        <w:rPr>
+          <w:rFonts w:hint="cs"/>
+          <w:rtl/>
+        </w:rPr>
+        <w:t xml:space="preserve"> אותו לקובץ </w:t>
       </w:r>
       <w:r>
         <w:t>csv</w:t>
@@ -623,7 +670,6 @@
       <w:pPr>
         <w:bidi/>
         <w:rPr>
-          <w:rFonts w:hint="cs"/>
           <w:rtl/>
         </w:rPr>
       </w:pPr>
@@ -675,7 +721,6 @@
           <w:rFonts w:hint="cs"/>
           <w:noProof/>
         </w:rPr>
-        <w:lastRenderedPageBreak/>
         <w:drawing>
           <wp:inline distT="0" distB="0" distL="0" distR="0" wp14:anchorId="5C355311" wp14:editId="37FFA22A">
             <wp:extent cx="5943600" cy="3333750"/>
@@ -879,17 +924,16 @@
     <w:p>
       <w:pPr>
         <w:bidi/>
-        <w:rPr>
-          <w:rFonts w:hint="cs"/>
-          <w:rtl/>
-        </w:rPr>
-      </w:pPr>
-      <w:bookmarkStart w:id="0" w:name="_GoBack"/>
+      </w:pPr>
+    </w:p>
+    <w:p>
+      <w:pPr>
+        <w:bidi/>
+      </w:pPr>
       <w:r>
         <w:rPr>
           <w:noProof/>
         </w:rPr>
-        <w:lastRenderedPageBreak/>
         <w:drawing>
           <wp:inline distT="0" distB="0" distL="0" distR="0" wp14:anchorId="3082EA4E" wp14:editId="28C56747">
             <wp:extent cx="5943600" cy="3343275"/>
@@ -939,7 +983,96 @@
           </wp:inline>
         </w:drawing>
       </w:r>
-      <w:bookmarkEnd w:id="0"/>
+    </w:p>
+    <w:p>
+      <w:pPr>
+        <w:bidi/>
+        <w:rPr>
+          <w:rFonts w:hint="cs"/>
+          <w:rtl/>
+        </w:rPr>
+      </w:pPr>
+      <w:r>
+        <w:rPr>
+          <w:rFonts w:hint="cs"/>
+          <w:rtl/>
+        </w:rPr>
+        <w:t>כמו כן יש תמיכה ב</w:t>
+      </w:r>
+      <w:r>
+        <w:rPr>
+          <w:rFonts w:hint="cs"/>
+        </w:rPr>
+        <w:t>GRADLE</w:t>
+      </w:r>
+      <w:r>
+        <w:rPr>
+          <w:rFonts w:hint="cs"/>
+          <w:rtl/>
+        </w:rPr>
+        <w:t>, ו</w:t>
+      </w:r>
+      <w:r>
+        <w:rPr>
+          <w:rtl/>
+        </w:rPr>
+        <w:t xml:space="preserve">יכולת קריאה של נתונים מטבלה בסיס נתונים, </w:t>
+      </w:r>
+      <w:r>
+        <w:rPr>
+          <w:rFonts w:hint="cs"/>
+          <w:rtl/>
+        </w:rPr>
+        <w:t>כאשר ב</w:t>
+      </w:r>
+      <w:r>
+        <w:rPr>
+          <w:rtl/>
+        </w:rPr>
+        <w:t xml:space="preserve">בסיס הנתונים: יש בחירה של </w:t>
+      </w:r>
+      <w:r>
+        <w:t xml:space="preserve">IP ,password, user, port </w:t>
+      </w:r>
+      <w:r>
+        <w:rPr>
+          <w:rtl/>
+        </w:rPr>
+        <w:t xml:space="preserve">וכן בסיס נתונים וטבלה, ואז </w:t>
+      </w:r>
+      <w:r>
+        <w:rPr>
+          <w:rFonts w:hint="cs"/>
+          <w:rtl/>
+        </w:rPr>
+        <w:t xml:space="preserve">ניתן להוסיף את </w:t>
+      </w:r>
+      <w:r>
+        <w:rPr>
+          <w:rtl/>
+        </w:rPr>
+        <w:t xml:space="preserve"> סריקות ה</w:t>
+      </w:r>
+      <w:r>
+        <w:t xml:space="preserve"> </w:t>
+      </w:r>
+      <w:proofErr w:type="spellStart"/>
+      <w:r>
+        <w:t>wifi</w:t>
+      </w:r>
+      <w:proofErr w:type="spellEnd"/>
+      <w:r>
+        <w:t xml:space="preserve"> </w:t>
+      </w:r>
+      <w:r>
+        <w:rPr>
+          <w:rtl/>
+        </w:rPr>
+        <w:t>שנמצאות בטבלה לנתונים הקיימים</w:t>
+      </w:r>
+      <w:r>
+        <w:t>.</w:t>
+      </w:r>
     </w:p>
     <w:sectPr>
       <w:pgSz w:w="12240" w:h="15840"/>

</xml_diff>